<commit_message>
Tried to add questions 1 & 2 again
</commit_message>
<xml_diff>
--- a/Documents/C_P_Questions/(2)Questions:Answers.docx
+++ b/Documents/C_P_Questions/(2)Questions:Answers.docx
@@ -56,7 +56,6 @@
       <w:pPr>
         <w:rPr>
           <w:rFonts w:ascii="Times New Roman" w:hAnsi="Times New Roman"/>
-          <w:b/>
           <w:sz w:val="24"/>
           <w:u w:val="single"/>
         </w:rPr>
@@ -64,7 +63,6 @@
       <w:r>
         <w:rPr>
           <w:rFonts w:ascii="Times New Roman" w:hAnsi="Times New Roman"/>
-          <w:b/>
           <w:sz w:val="24"/>
           <w:u w:val="single"/>
         </w:rPr>
@@ -465,7 +463,7 @@
         <w:rPr>
           <w:noProof/>
         </w:rPr>
-        <w:t>2/7/13</w:t>
+        <w:t>2/9/13</w:t>
       </w:r>
     </w:fldSimple>
   </w:p>

</xml_diff>